<commit_message>
Added Schema, organizer state&class diagrams
</commit_message>
<xml_diff>
--- a/SRDocument.docx
+++ b/SRDocument.docx
@@ -13,7 +13,7 @@
           <mc:Choice Requires="wps">
             <w:drawing>
               <wp:inline distT="0" distB="0" distL="0" distR="0" wp14:anchorId="3962FB05">
-                <wp:extent cx="6649720" cy="22860"/>
+                <wp:extent cx="6650355" cy="23495"/>
                 <wp:effectExtent l="0" t="0" r="0" b="0"/>
                 <wp:docPr id="1" name="Shape1"/>
                 <a:graphic xmlns:a="http://schemas.openxmlformats.org/drawingml/2006/main">
@@ -23,7 +23,7 @@
                       <wps:spPr>
                         <a:xfrm>
                           <a:off x="0" y="0"/>
-                          <a:ext cx="6649200" cy="22320"/>
+                          <a:ext cx="6649560" cy="23040"/>
                         </a:xfrm>
                         <a:prstGeom prst="rect">
                           <a:avLst/>
@@ -50,7 +50,7 @@
           </mc:Choice>
           <mc:Fallback>
             <w:pict>
-              <v:rect id="shape_0" ID="Shape1" fillcolor="gray" stroked="f" style="position:absolute;margin-left:0pt;margin-top:-1.8pt;width:523.5pt;height:1.7pt;mso-wrap-style:none;v-text-anchor:middle;mso-position-vertical:top" wp14:anchorId="3962FB05">
+              <v:rect id="shape_0" ID="Shape1" fillcolor="gray" stroked="f" style="position:absolute;margin-left:0pt;margin-top:-1.85pt;width:523.55pt;height:1.75pt;mso-wrap-style:none;v-text-anchor:middle;mso-position-vertical:top" wp14:anchorId="3962FB05">
                 <v:fill o:detectmouseclick="t" type="solid" color2="#7f7f7f"/>
                 <v:stroke color="#3465a4" joinstyle="round" endcap="flat"/>
                 <w10:wrap type="square"/>
@@ -1046,7 +1046,7 @@
           <mc:Choice Requires="wps">
             <w:drawing>
               <wp:inline distT="0" distB="0" distL="0" distR="0" wp14:anchorId="58D8BD77">
-                <wp:extent cx="6649720" cy="22860"/>
+                <wp:extent cx="6650355" cy="23495"/>
                 <wp:effectExtent l="0" t="0" r="0" b="0"/>
                 <wp:docPr id="2" name="Shape2"/>
                 <a:graphic xmlns:a="http://schemas.openxmlformats.org/drawingml/2006/main">
@@ -1056,7 +1056,7 @@
                       <wps:spPr>
                         <a:xfrm>
                           <a:off x="0" y="0"/>
-                          <a:ext cx="6649200" cy="22320"/>
+                          <a:ext cx="6649560" cy="23040"/>
                         </a:xfrm>
                         <a:prstGeom prst="rect">
                           <a:avLst/>
@@ -1083,7 +1083,7 @@
           </mc:Choice>
           <mc:Fallback>
             <w:pict>
-              <v:rect id="shape_0" ID="Shape2" fillcolor="gray" stroked="f" style="position:absolute;margin-left:0pt;margin-top:-1.8pt;width:523.5pt;height:1.7pt;mso-wrap-style:none;v-text-anchor:middle;mso-position-vertical:top" wp14:anchorId="58D8BD77">
+              <v:rect id="shape_0" ID="Shape2" fillcolor="gray" stroked="f" style="position:absolute;margin-left:0pt;margin-top:-1.85pt;width:523.55pt;height:1.75pt;mso-wrap-style:none;v-text-anchor:middle;mso-position-vertical:top" wp14:anchorId="58D8BD77">
                 <v:fill o:detectmouseclick="t" type="solid" color2="#7f7f7f"/>
                 <v:stroke color="#3465a4" joinstyle="round" endcap="flat"/>
                 <w10:wrap type="square"/>
@@ -2050,38 +2050,250 @@
               <w:tab w:val="left" w:pos="660" w:leader="none"/>
               <w:tab w:val="right" w:pos="10456" w:leader="dot"/>
             </w:tabs>
-            <w:rPr>
-              <w:rFonts w:ascii="Cambria" w:hAnsi="Cambria" w:eastAsia="ＭＳ 明朝" w:cs="" w:asciiTheme="minorHAnsi" w:cstheme="minorBidi" w:eastAsiaTheme="minorEastAsia" w:hAnsiTheme="minorHAnsi"/>
-              <w:sz w:val="22"/>
-              <w:szCs w:val="22"/>
-              <w:lang w:val="en-US" w:eastAsia="en-US"/>
-            </w:rPr>
+            <w:rPr/>
           </w:pPr>
           <w:r>
             <w:rPr>
-              <w:lang w:val="en-US"/>
+              <w:rFonts w:eastAsia="Times New Roman" w:cs="Times New Roman"/>
+              <w:color w:val="auto"/>
+              <w:kern w:val="0"/>
+              <w:sz w:val="24"/>
+              <w:szCs w:val="24"/>
+              <w:lang w:val="en-US" w:eastAsia="ru-RU" w:bidi="ar-SA"/>
             </w:rPr>
-            <w:t>6.    Appendix</w:t>
+            <w:t xml:space="preserve">6.    </w:t>
+          </w:r>
+          <w:r>
+            <w:rPr>
+              <w:rFonts w:eastAsia="Times New Roman" w:cs="Times New Roman"/>
+              <w:color w:val="auto"/>
+              <w:kern w:val="0"/>
+              <w:sz w:val="24"/>
+              <w:szCs w:val="24"/>
+              <w:lang w:val="en-US" w:eastAsia="ru-RU" w:bidi="ar-SA"/>
+            </w:rPr>
+            <w:t>Software Architecture</w:t>
           </w:r>
           <w:hyperlink w:anchor="_Toc113453901">
             <w:r>
               <w:rPr>
                 <w:webHidden/>
                 <w:rStyle w:val="IndexLink"/>
+                <w:rFonts w:eastAsia="Times New Roman" w:cs="Times New Roman"/>
                 <w:vanish w:val="false"/>
+                <w:color w:val="auto"/>
+                <w:kern w:val="0"/>
+                <w:sz w:val="24"/>
+                <w:szCs w:val="24"/>
+                <w:lang w:val="en-US" w:eastAsia="ru-RU" w:bidi="ar-SA"/>
               </w:rPr>
               <w:tab/>
             </w:r>
           </w:hyperlink>
           <w:r>
             <w:rPr>
-              <w:lang w:val="en-US"/>
+              <w:rFonts w:eastAsia="Times New Roman" w:cs="Times New Roman"/>
+              <w:color w:val="auto"/>
+              <w:kern w:val="0"/>
+              <w:sz w:val="24"/>
+              <w:szCs w:val="24"/>
+              <w:lang w:val="en-US" w:eastAsia="ru-RU" w:bidi="ar-SA"/>
             </w:rPr>
             <w:t>6</w:t>
           </w:r>
+        </w:p>
+        <w:p>
+          <w:pPr>
+            <w:pStyle w:val="Contents2"/>
+            <w:tabs>
+              <w:tab w:val="clear" w:pos="10080"/>
+              <w:tab w:val="left" w:pos="660" w:leader="none"/>
+              <w:tab w:val="right" w:pos="10456" w:leader="dot"/>
+            </w:tabs>
+            <w:rPr/>
+          </w:pPr>
           <w:r>
             <w:rPr>
-              <w:lang w:val="en-US"/>
+              <w:rFonts w:eastAsia="Times New Roman" w:cs="Times New Roman"/>
+              <w:color w:val="auto"/>
+              <w:kern w:val="0"/>
+              <w:sz w:val="24"/>
+              <w:szCs w:val="24"/>
+              <w:lang w:val="en-US" w:eastAsia="ru-RU" w:bidi="ar-SA"/>
+            </w:rPr>
+            <w:t>7</w:t>
+          </w:r>
+          <w:r>
+            <w:rPr>
+              <w:rFonts w:eastAsia="Times New Roman" w:cs="Times New Roman"/>
+              <w:color w:val="auto"/>
+              <w:kern w:val="0"/>
+              <w:sz w:val="24"/>
+              <w:szCs w:val="24"/>
+              <w:lang w:val="en-US" w:eastAsia="ru-RU" w:bidi="ar-SA"/>
+            </w:rPr>
+            <w:t xml:space="preserve">.    </w:t>
+          </w:r>
+          <w:r>
+            <w:rPr>
+              <w:rFonts w:eastAsia="Times New Roman" w:cs="Times New Roman"/>
+              <w:color w:val="auto"/>
+              <w:kern w:val="0"/>
+              <w:sz w:val="24"/>
+              <w:szCs w:val="24"/>
+              <w:lang w:val="en-US" w:eastAsia="ru-RU" w:bidi="ar-SA"/>
+            </w:rPr>
+            <w:t>Software Design</w:t>
+          </w:r>
+          <w:hyperlink w:anchor="_Toc113453901">
+            <w:r>
+              <w:rPr>
+                <w:webHidden/>
+                <w:rStyle w:val="IndexLink"/>
+                <w:rFonts w:eastAsia="Times New Roman" w:cs="Times New Roman"/>
+                <w:vanish w:val="false"/>
+                <w:color w:val="auto"/>
+                <w:kern w:val="0"/>
+                <w:sz w:val="24"/>
+                <w:szCs w:val="24"/>
+                <w:lang w:val="en-US" w:eastAsia="ru-RU" w:bidi="ar-SA"/>
+              </w:rPr>
+              <w:tab/>
+            </w:r>
+            <w:r>
+              <w:rPr>
+                <w:webHidden/>
+              </w:rPr>
+              <w:fldChar w:fldCharType="begin"/>
+            </w:r>
+            <w:r>
+              <w:rPr>
+                <w:webHidden/>
+              </w:rPr>
+              <w:instrText>PAGEREF _Toc113453901 \h</w:instrText>
+            </w:r>
+            <w:r>
+              <w:rPr>
+                <w:webHidden/>
+              </w:rPr>
+              <w:fldChar w:fldCharType="separate"/>
+            </w:r>
+            <w:r>
+              <w:rPr>
+                <w:rStyle w:val="IndexLink"/>
+                <w:rFonts w:eastAsia="Times New Roman" w:cs="Times New Roman"/>
+                <w:vanish w:val="false"/>
+                <w:color w:val="auto"/>
+                <w:kern w:val="0"/>
+                <w:sz w:val="24"/>
+                <w:szCs w:val="24"/>
+                <w:lang w:val="en-US" w:eastAsia="ru-RU" w:bidi="ar-SA"/>
+              </w:rPr>
+              <w:t>7</w:t>
+            </w:r>
+            <w:r>
+              <w:rPr>
+                <w:webHidden/>
+              </w:rPr>
+              <w:fldChar w:fldCharType="end"/>
+            </w:r>
+          </w:hyperlink>
+        </w:p>
+        <w:p>
+          <w:pPr>
+            <w:pStyle w:val="Contents2"/>
+            <w:tabs>
+              <w:tab w:val="clear" w:pos="10080"/>
+              <w:tab w:val="left" w:pos="660" w:leader="none"/>
+              <w:tab w:val="right" w:pos="10456" w:leader="dot"/>
+            </w:tabs>
+            <w:rPr/>
+          </w:pPr>
+          <w:r>
+            <w:rPr>
+              <w:rFonts w:eastAsia="Times New Roman" w:cs="Times New Roman"/>
+              <w:color w:val="auto"/>
+              <w:kern w:val="0"/>
+              <w:sz w:val="24"/>
+              <w:szCs w:val="24"/>
+              <w:lang w:val="en-US" w:eastAsia="ru-RU" w:bidi="ar-SA"/>
+            </w:rPr>
+            <w:t>8</w:t>
+          </w:r>
+          <w:r>
+            <w:rPr>
+              <w:rFonts w:eastAsia="Times New Roman" w:cs="Times New Roman"/>
+              <w:color w:val="auto"/>
+              <w:kern w:val="0"/>
+              <w:sz w:val="24"/>
+              <w:szCs w:val="24"/>
+              <w:lang w:val="en-US" w:eastAsia="ru-RU" w:bidi="ar-SA"/>
+            </w:rPr>
+            <w:t>.    Appendix</w:t>
+          </w:r>
+          <w:hyperlink w:anchor="_Toc113453901">
+            <w:r>
+              <w:rPr>
+                <w:webHidden/>
+                <w:rStyle w:val="IndexLink"/>
+                <w:rFonts w:eastAsia="Times New Roman" w:cs="Times New Roman"/>
+                <w:vanish w:val="false"/>
+                <w:color w:val="auto"/>
+                <w:kern w:val="0"/>
+                <w:sz w:val="24"/>
+                <w:szCs w:val="24"/>
+                <w:lang w:val="en-US" w:eastAsia="ru-RU" w:bidi="ar-SA"/>
+              </w:rPr>
+              <w:tab/>
+            </w:r>
+            <w:r>
+              <w:rPr>
+                <w:webHidden/>
+              </w:rPr>
+              <w:fldChar w:fldCharType="begin"/>
+            </w:r>
+            <w:r>
+              <w:rPr>
+                <w:webHidden/>
+              </w:rPr>
+              <w:instrText>PAGEREF _Toc113453901 \h</w:instrText>
+            </w:r>
+            <w:r>
+              <w:rPr>
+                <w:webHidden/>
+              </w:rPr>
+              <w:fldChar w:fldCharType="separate"/>
+            </w:r>
+            <w:r>
+              <w:rPr>
+                <w:rStyle w:val="IndexLink"/>
+                <w:rFonts w:eastAsia="Times New Roman" w:cs="Times New Roman"/>
+                <w:vanish w:val="false"/>
+                <w:color w:val="auto"/>
+                <w:kern w:val="0"/>
+                <w:sz w:val="24"/>
+                <w:szCs w:val="24"/>
+                <w:lang w:val="en-US" w:eastAsia="ru-RU" w:bidi="ar-SA"/>
+              </w:rPr>
+              <w:t>9</w:t>
+            </w:r>
+            <w:r>
+              <w:rPr>
+                <w:webHidden/>
+              </w:rPr>
+              <w:fldChar w:fldCharType="end"/>
+            </w:r>
+          </w:hyperlink>
+          <w:r>
+            <w:rPr>
+              <w:rStyle w:val="IndexLink"/>
+              <w:sz w:val="24"/>
+              <w:kern w:val="0"/>
+              <w:szCs w:val="24"/>
+              <w:vanish w:val="false"/>
+              <w:rFonts w:eastAsia="Times New Roman" w:cs="Times New Roman"/>
+              <w:color w:val="auto"/>
+              <w:lang w:val="en-US" w:eastAsia="ru-RU" w:bidi="ar-SA"/>
             </w:rPr>
             <w:fldChar w:fldCharType="end"/>
           </w:r>
@@ -5437,6 +5649,34 @@
     </w:p>
     <w:p>
       <w:pPr>
+        <w:pStyle w:val="TextBodyIndent"/>
+        <w:spacing w:before="0" w:after="0"/>
+        <w:rPr>
+          <w:lang w:val="en-US"/>
+        </w:rPr>
+      </w:pPr>
+      <w:r>
+        <w:rPr>
+          <w:lang w:val="en-US"/>
+        </w:rPr>
+      </w:r>
+    </w:p>
+    <w:p>
+      <w:pPr>
+        <w:pStyle w:val="TextBodyIndent"/>
+        <w:spacing w:before="0" w:after="0"/>
+        <w:rPr>
+          <w:lang w:val="en-US"/>
+        </w:rPr>
+      </w:pPr>
+      <w:r>
+        <w:rPr>
+          <w:lang w:val="en-US"/>
+        </w:rPr>
+      </w:r>
+    </w:p>
+    <w:p>
+      <w:pPr>
         <w:pStyle w:val="Heading2"/>
         <w:numPr>
           <w:ilvl w:val="0"/>
@@ -5447,12 +5687,694 @@
         <w:ind w:left="360" w:hanging="0"/>
         <w:jc w:val="center"/>
         <w:rPr>
-          <w:lang w:val="en-US"/>
-        </w:rPr>
-      </w:pPr>
-      <w:r>
-        <w:rPr>
-          <w:lang w:val="en-US"/>
+          <w:rFonts w:ascii="Times New Roman" w:hAnsi="Times New Roman" w:eastAsia="Times New Roman" w:cs="Times New Roman"/>
+          <w:b/>
+          <w:b/>
+          <w:bCs/>
+          <w:color w:val="auto"/>
+          <w:kern w:val="0"/>
+          <w:sz w:val="36"/>
+          <w:szCs w:val="36"/>
+          <w:lang w:val="en-US" w:eastAsia="ru-RU" w:bidi="ar-SA"/>
+        </w:rPr>
+      </w:pPr>
+      <w:r>
+        <w:rPr>
+          <w:rFonts w:eastAsia="Times New Roman" w:cs="Times New Roman"/>
+          <w:b/>
+          <w:bCs/>
+          <w:color w:val="auto"/>
+          <w:kern w:val="0"/>
+          <w:sz w:val="36"/>
+          <w:szCs w:val="36"/>
+          <w:lang w:val="en-US" w:eastAsia="ru-RU" w:bidi="ar-SA"/>
+        </w:rPr>
+        <w:t>Software Architecture</w:t>
+      </w:r>
+    </w:p>
+    <w:p>
+      <w:pPr>
+        <w:pStyle w:val="Heading2"/>
+        <w:rPr>
+          <w:lang w:val="en-US" w:eastAsia="ru-RU" w:bidi="ar-SA"/>
+        </w:rPr>
+      </w:pPr>
+      <w:r>
+        <w:rPr>
+          <w:rStyle w:val="Heading3Char"/>
+          <w:rFonts w:eastAsia="Times New Roman" w:cs="Times New Roman"/>
+          <w:b/>
+          <w:color w:val="auto"/>
+          <w:kern w:val="0"/>
+          <w:lang w:val="en-US"/>
+        </w:rPr>
+        <w:t>Database Schema:</w:t>
+      </w:r>
+    </w:p>
+    <w:p>
+      <w:pPr>
+        <w:pStyle w:val="Heading2"/>
+        <w:rPr>
+          <w:rStyle w:val="Heading3Char"/>
+          <w:rFonts w:eastAsia="Times New Roman" w:cs="Times New Roman"/>
+          <w:color w:val="auto"/>
+          <w:kern w:val="0"/>
+          <w:lang w:val="en-US"/>
+        </w:rPr>
+      </w:pPr>
+      <w:r>
+        <w:rPr>
+          <w:lang w:val="en-US" w:eastAsia="ru-RU" w:bidi="ar-SA"/>
+        </w:rPr>
+        <w:drawing>
+          <wp:anchor behindDoc="0" distT="0" distB="0" distL="0" distR="0" simplePos="0" locked="0" layoutInCell="0" allowOverlap="1" relativeHeight="29">
+            <wp:simplePos x="0" y="0"/>
+            <wp:positionH relativeFrom="column">
+              <wp:posOffset>0</wp:posOffset>
+            </wp:positionH>
+            <wp:positionV relativeFrom="paragraph">
+              <wp:posOffset>-29845</wp:posOffset>
+            </wp:positionV>
+            <wp:extent cx="6645910" cy="5135245"/>
+            <wp:effectExtent l="0" t="0" r="0" b="0"/>
+            <wp:wrapSquare wrapText="largest"/>
+            <wp:docPr id="3" name="Image4" descr=""/>
+            <wp:cNvGraphicFramePr>
+              <a:graphicFrameLocks xmlns:a="http://schemas.openxmlformats.org/drawingml/2006/main" noChangeAspect="1"/>
+            </wp:cNvGraphicFramePr>
+            <a:graphic xmlns:a="http://schemas.openxmlformats.org/drawingml/2006/main">
+              <a:graphicData uri="http://schemas.openxmlformats.org/drawingml/2006/picture">
+                <pic:pic xmlns:pic="http://schemas.openxmlformats.org/drawingml/2006/picture">
+                  <pic:nvPicPr>
+                    <pic:cNvPr id="3" name="Image4" descr=""/>
+                    <pic:cNvPicPr>
+                      <a:picLocks noChangeAspect="1" noChangeArrowheads="1"/>
+                    </pic:cNvPicPr>
+                  </pic:nvPicPr>
+                  <pic:blipFill>
+                    <a:blip r:embed="rId2"/>
+                    <a:stretch>
+                      <a:fillRect/>
+                    </a:stretch>
+                  </pic:blipFill>
+                  <pic:spPr bwMode="auto">
+                    <a:xfrm>
+                      <a:off x="0" y="0"/>
+                      <a:ext cx="6645910" cy="5135245"/>
+                    </a:xfrm>
+                    <a:prstGeom prst="rect">
+                      <a:avLst/>
+                    </a:prstGeom>
+                  </pic:spPr>
+                </pic:pic>
+              </a:graphicData>
+            </a:graphic>
+          </wp:anchor>
+        </w:drawing>
+      </w:r>
+    </w:p>
+    <w:p>
+      <w:pPr>
+        <w:pStyle w:val="Heading2"/>
+        <w:rPr>
+          <w:rStyle w:val="Heading3Char"/>
+          <w:rFonts w:eastAsia="Times New Roman" w:cs="Times New Roman"/>
+          <w:color w:val="auto"/>
+          <w:kern w:val="0"/>
+          <w:lang w:val="en-US"/>
+        </w:rPr>
+      </w:pPr>
+      <w:r>
+        <w:rPr>
+          <w:lang w:val="en-US" w:eastAsia="ru-RU" w:bidi="ar-SA"/>
+        </w:rPr>
+      </w:r>
+    </w:p>
+    <w:p>
+      <w:pPr>
+        <w:pStyle w:val="Heading2"/>
+        <w:rPr>
+          <w:rStyle w:val="Heading3Char"/>
+          <w:rFonts w:eastAsia="Times New Roman" w:cs="Times New Roman"/>
+          <w:color w:val="auto"/>
+          <w:kern w:val="0"/>
+          <w:lang w:val="en-US"/>
+        </w:rPr>
+      </w:pPr>
+      <w:r>
+        <w:rPr>
+          <w:lang w:val="en-US" w:eastAsia="ru-RU" w:bidi="ar-SA"/>
+        </w:rPr>
+      </w:r>
+    </w:p>
+    <w:p>
+      <w:pPr>
+        <w:pStyle w:val="Heading2"/>
+        <w:rPr>
+          <w:rStyle w:val="Heading3Char"/>
+          <w:rFonts w:eastAsia="Times New Roman" w:cs="Times New Roman"/>
+          <w:color w:val="auto"/>
+          <w:kern w:val="0"/>
+          <w:lang w:val="en-US"/>
+        </w:rPr>
+      </w:pPr>
+      <w:r>
+        <w:rPr>
+          <w:lang w:val="en-US" w:eastAsia="ru-RU" w:bidi="ar-SA"/>
+        </w:rPr>
+      </w:r>
+    </w:p>
+    <w:p>
+      <w:pPr>
+        <w:pStyle w:val="Heading2"/>
+        <w:rPr>
+          <w:rStyle w:val="Heading3Char"/>
+          <w:rFonts w:eastAsia="Times New Roman" w:cs="Times New Roman"/>
+          <w:color w:val="auto"/>
+          <w:kern w:val="0"/>
+          <w:lang w:val="en-US"/>
+        </w:rPr>
+      </w:pPr>
+      <w:r>
+        <w:rPr>
+          <w:lang w:val="en-US" w:eastAsia="ru-RU" w:bidi="ar-SA"/>
+        </w:rPr>
+      </w:r>
+    </w:p>
+    <w:p>
+      <w:pPr>
+        <w:pStyle w:val="Heading2"/>
+        <w:rPr>
+          <w:rStyle w:val="Heading3Char"/>
+          <w:rFonts w:eastAsia="Times New Roman" w:cs="Times New Roman"/>
+          <w:color w:val="auto"/>
+          <w:kern w:val="0"/>
+          <w:lang w:val="en-US"/>
+        </w:rPr>
+      </w:pPr>
+      <w:r>
+        <w:rPr>
+          <w:lang w:val="en-US" w:eastAsia="ru-RU" w:bidi="ar-SA"/>
+        </w:rPr>
+      </w:r>
+    </w:p>
+    <w:p>
+      <w:pPr>
+        <w:pStyle w:val="Heading2"/>
+        <w:rPr>
+          <w:rStyle w:val="Heading3Char"/>
+          <w:rFonts w:eastAsia="Times New Roman" w:cs="Times New Roman"/>
+          <w:color w:val="auto"/>
+          <w:kern w:val="0"/>
+          <w:lang w:val="en-US"/>
+        </w:rPr>
+      </w:pPr>
+      <w:r>
+        <w:rPr>
+          <w:lang w:val="en-US" w:eastAsia="ru-RU" w:bidi="ar-SA"/>
+        </w:rPr>
+      </w:r>
+    </w:p>
+    <w:p>
+      <w:pPr>
+        <w:pStyle w:val="Heading2"/>
+        <w:rPr>
+          <w:rStyle w:val="Heading3Char"/>
+          <w:rFonts w:eastAsia="Times New Roman" w:cs="Times New Roman"/>
+          <w:color w:val="auto"/>
+          <w:kern w:val="0"/>
+          <w:lang w:val="en-US"/>
+        </w:rPr>
+      </w:pPr>
+      <w:r>
+        <w:rPr>
+          <w:lang w:val="en-US" w:eastAsia="ru-RU" w:bidi="ar-SA"/>
+        </w:rPr>
+      </w:r>
+    </w:p>
+    <w:p>
+      <w:pPr>
+        <w:pStyle w:val="Heading2"/>
+        <w:numPr>
+          <w:ilvl w:val="0"/>
+          <w:numId w:val="53"/>
+        </w:numPr>
+        <w:shd w:val="clear" w:color="auto" w:fill="333333"/>
+        <w:spacing w:before="280" w:after="280"/>
+        <w:ind w:left="360" w:hanging="0"/>
+        <w:jc w:val="center"/>
+        <w:rPr>
+          <w:rFonts w:ascii="Times New Roman" w:hAnsi="Times New Roman" w:eastAsia="Times New Roman" w:cs="Times New Roman"/>
+          <w:b/>
+          <w:b/>
+          <w:bCs/>
+          <w:color w:val="auto"/>
+          <w:kern w:val="0"/>
+          <w:sz w:val="36"/>
+          <w:szCs w:val="36"/>
+          <w:lang w:val="en-US" w:eastAsia="ru-RU" w:bidi="ar-SA"/>
+        </w:rPr>
+      </w:pPr>
+      <w:r>
+        <w:rPr>
+          <w:rFonts w:eastAsia="Times New Roman" w:cs="Times New Roman"/>
+          <w:b/>
+          <w:bCs/>
+          <w:color w:val="auto"/>
+          <w:kern w:val="0"/>
+          <w:sz w:val="36"/>
+          <w:szCs w:val="36"/>
+          <w:lang w:val="en-US" w:eastAsia="ru-RU" w:bidi="ar-SA"/>
+        </w:rPr>
+        <w:t>Software Design</w:t>
+      </w:r>
+    </w:p>
+    <w:p>
+      <w:pPr>
+        <w:pStyle w:val="Heading2"/>
+        <w:rPr>
+          <w:lang w:val="en-US"/>
+        </w:rPr>
+      </w:pPr>
+      <w:r>
+        <w:rPr>
+          <w:rStyle w:val="Heading3Char"/>
+          <w:rFonts w:eastAsia="Times New Roman" w:cs="Times New Roman"/>
+          <w:b/>
+          <w:color w:val="auto"/>
+          <w:kern w:val="0"/>
+          <w:lang w:val="en-US"/>
+        </w:rPr>
+        <w:t>Organizer State Diagram:</w:t>
+      </w:r>
+    </w:p>
+    <w:p>
+      <w:pPr>
+        <w:pStyle w:val="Heading2"/>
+        <w:rPr>
+          <w:lang w:val="en-US"/>
+        </w:rPr>
+      </w:pPr>
+      <w:r>
+        <w:rPr>
+          <w:lang w:val="en-US" w:eastAsia="ru-RU" w:bidi="ar-SA"/>
+        </w:rPr>
+        <w:drawing>
+          <wp:anchor behindDoc="0" distT="0" distB="0" distL="0" distR="0" simplePos="0" locked="0" layoutInCell="0" allowOverlap="1" relativeHeight="27">
+            <wp:simplePos x="0" y="0"/>
+            <wp:positionH relativeFrom="column">
+              <wp:posOffset>95250</wp:posOffset>
+            </wp:positionH>
+            <wp:positionV relativeFrom="paragraph">
+              <wp:posOffset>114935</wp:posOffset>
+            </wp:positionV>
+            <wp:extent cx="6645910" cy="5135245"/>
+            <wp:effectExtent l="0" t="0" r="0" b="0"/>
+            <wp:wrapSquare wrapText="largest"/>
+            <wp:docPr id="4" name="Image2" descr=""/>
+            <wp:cNvGraphicFramePr>
+              <a:graphicFrameLocks xmlns:a="http://schemas.openxmlformats.org/drawingml/2006/main" noChangeAspect="1"/>
+            </wp:cNvGraphicFramePr>
+            <a:graphic xmlns:a="http://schemas.openxmlformats.org/drawingml/2006/main">
+              <a:graphicData uri="http://schemas.openxmlformats.org/drawingml/2006/picture">
+                <pic:pic xmlns:pic="http://schemas.openxmlformats.org/drawingml/2006/picture">
+                  <pic:nvPicPr>
+                    <pic:cNvPr id="4" name="Image2" descr=""/>
+                    <pic:cNvPicPr>
+                      <a:picLocks noChangeAspect="1" noChangeArrowheads="1"/>
+                    </pic:cNvPicPr>
+                  </pic:nvPicPr>
+                  <pic:blipFill>
+                    <a:blip r:embed="rId3"/>
+                    <a:stretch>
+                      <a:fillRect/>
+                    </a:stretch>
+                  </pic:blipFill>
+                  <pic:spPr bwMode="auto">
+                    <a:xfrm>
+                      <a:off x="0" y="0"/>
+                      <a:ext cx="6645910" cy="5135245"/>
+                    </a:xfrm>
+                    <a:prstGeom prst="rect">
+                      <a:avLst/>
+                    </a:prstGeom>
+                  </pic:spPr>
+                </pic:pic>
+              </a:graphicData>
+            </a:graphic>
+          </wp:anchor>
+        </w:drawing>
+      </w:r>
+    </w:p>
+    <w:p>
+      <w:pPr>
+        <w:pStyle w:val="Heading2"/>
+        <w:rPr>
+          <w:lang w:val="en-US"/>
+        </w:rPr>
+      </w:pPr>
+      <w:r>
+        <w:rPr>
+          <w:lang w:val="en-US" w:eastAsia="ru-RU" w:bidi="ar-SA"/>
+        </w:rPr>
+      </w:r>
+    </w:p>
+    <w:p>
+      <w:pPr>
+        <w:pStyle w:val="Heading2"/>
+        <w:rPr>
+          <w:lang w:val="en-US"/>
+        </w:rPr>
+      </w:pPr>
+      <w:r>
+        <w:rPr>
+          <w:lang w:val="en-US" w:eastAsia="ru-RU" w:bidi="ar-SA"/>
+        </w:rPr>
+      </w:r>
+    </w:p>
+    <w:p>
+      <w:pPr>
+        <w:pStyle w:val="Heading2"/>
+        <w:rPr>
+          <w:lang w:val="en-US"/>
+        </w:rPr>
+      </w:pPr>
+      <w:r>
+        <w:rPr>
+          <w:lang w:val="en-US" w:eastAsia="ru-RU" w:bidi="ar-SA"/>
+        </w:rPr>
+      </w:r>
+    </w:p>
+    <w:p>
+      <w:pPr>
+        <w:pStyle w:val="Heading2"/>
+        <w:rPr>
+          <w:lang w:val="en-US"/>
+        </w:rPr>
+      </w:pPr>
+      <w:r>
+        <w:rPr>
+          <w:lang w:val="en-US" w:eastAsia="ru-RU" w:bidi="ar-SA"/>
+        </w:rPr>
+      </w:r>
+    </w:p>
+    <w:p>
+      <w:pPr>
+        <w:pStyle w:val="Heading2"/>
+        <w:rPr>
+          <w:lang w:val="en-US"/>
+        </w:rPr>
+      </w:pPr>
+      <w:r>
+        <w:rPr>
+          <w:lang w:val="en-US" w:eastAsia="ru-RU" w:bidi="ar-SA"/>
+        </w:rPr>
+      </w:r>
+    </w:p>
+    <w:p>
+      <w:pPr>
+        <w:pStyle w:val="Heading2"/>
+        <w:rPr>
+          <w:lang w:val="en-US"/>
+        </w:rPr>
+      </w:pPr>
+      <w:r>
+        <w:rPr>
+          <w:lang w:val="en-US" w:eastAsia="ru-RU" w:bidi="ar-SA"/>
+        </w:rPr>
+      </w:r>
+    </w:p>
+    <w:p>
+      <w:pPr>
+        <w:pStyle w:val="Heading2"/>
+        <w:rPr>
+          <w:lang w:val="en-US"/>
+        </w:rPr>
+      </w:pPr>
+      <w:r>
+        <w:rPr>
+          <w:lang w:val="en-US" w:eastAsia="ru-RU" w:bidi="ar-SA"/>
+        </w:rPr>
+      </w:r>
+    </w:p>
+    <w:p>
+      <w:pPr>
+        <w:pStyle w:val="Heading2"/>
+        <w:rPr>
+          <w:lang w:val="en-US"/>
+        </w:rPr>
+      </w:pPr>
+      <w:r>
+        <w:rPr>
+          <w:rStyle w:val="Heading3Char"/>
+          <w:rFonts w:eastAsia="Times New Roman" w:cs="Times New Roman"/>
+          <w:b/>
+          <w:color w:val="auto"/>
+          <w:kern w:val="0"/>
+          <w:lang w:val="en-US"/>
+        </w:rPr>
+        <w:t xml:space="preserve">Organizer </w:t>
+      </w:r>
+      <w:r>
+        <w:rPr>
+          <w:rStyle w:val="Heading3Char"/>
+          <w:rFonts w:eastAsia="Times New Roman" w:cs="Times New Roman"/>
+          <w:b/>
+          <w:color w:val="auto"/>
+          <w:kern w:val="0"/>
+          <w:lang w:val="en-US"/>
+        </w:rPr>
+        <w:t>UML</w:t>
+      </w:r>
+      <w:r>
+        <w:rPr>
+          <w:rStyle w:val="Heading3Char"/>
+          <w:rFonts w:eastAsia="Times New Roman" w:cs="Times New Roman"/>
+          <w:b/>
+          <w:color w:val="auto"/>
+          <w:kern w:val="0"/>
+          <w:lang w:val="en-US"/>
+        </w:rPr>
+        <w:t xml:space="preserve"> </w:t>
+      </w:r>
+      <w:r>
+        <w:rPr>
+          <w:rStyle w:val="Heading3Char"/>
+          <w:rFonts w:eastAsia="Times New Roman" w:cs="Times New Roman"/>
+          <w:b/>
+          <w:color w:val="auto"/>
+          <w:kern w:val="0"/>
+          <w:lang w:val="en-US"/>
+        </w:rPr>
+        <w:t xml:space="preserve">Class </w:t>
+      </w:r>
+      <w:r>
+        <w:rPr>
+          <w:rStyle w:val="Heading3Char"/>
+          <w:rFonts w:eastAsia="Times New Roman" w:cs="Times New Roman"/>
+          <w:b/>
+          <w:color w:val="auto"/>
+          <w:kern w:val="0"/>
+          <w:lang w:val="en-US"/>
+        </w:rPr>
+        <w:t>Diagram:</w:t>
+      </w:r>
+    </w:p>
+    <w:p>
+      <w:pPr>
+        <w:pStyle w:val="Heading2"/>
+        <w:rPr>
+          <w:lang w:val="en-US"/>
+        </w:rPr>
+      </w:pPr>
+      <w:r>
+        <w:rPr>
+          <w:lang w:val="en-US" w:eastAsia="ru-RU" w:bidi="ar-SA"/>
+        </w:rPr>
+        <w:drawing>
+          <wp:anchor behindDoc="0" distT="0" distB="0" distL="0" distR="0" simplePos="0" locked="0" layoutInCell="0" allowOverlap="1" relativeHeight="28">
+            <wp:simplePos x="0" y="0"/>
+            <wp:positionH relativeFrom="column">
+              <wp:align>center</wp:align>
+            </wp:positionH>
+            <wp:positionV relativeFrom="paragraph">
+              <wp:posOffset>635</wp:posOffset>
+            </wp:positionV>
+            <wp:extent cx="6645910" cy="5135245"/>
+            <wp:effectExtent l="0" t="0" r="0" b="0"/>
+            <wp:wrapSquare wrapText="largest"/>
+            <wp:docPr id="5" name="Image3" descr=""/>
+            <wp:cNvGraphicFramePr>
+              <a:graphicFrameLocks xmlns:a="http://schemas.openxmlformats.org/drawingml/2006/main" noChangeAspect="1"/>
+            </wp:cNvGraphicFramePr>
+            <a:graphic xmlns:a="http://schemas.openxmlformats.org/drawingml/2006/main">
+              <a:graphicData uri="http://schemas.openxmlformats.org/drawingml/2006/picture">
+                <pic:pic xmlns:pic="http://schemas.openxmlformats.org/drawingml/2006/picture">
+                  <pic:nvPicPr>
+                    <pic:cNvPr id="5" name="Image3" descr=""/>
+                    <pic:cNvPicPr>
+                      <a:picLocks noChangeAspect="1" noChangeArrowheads="1"/>
+                    </pic:cNvPicPr>
+                  </pic:nvPicPr>
+                  <pic:blipFill>
+                    <a:blip r:embed="rId4"/>
+                    <a:stretch>
+                      <a:fillRect/>
+                    </a:stretch>
+                  </pic:blipFill>
+                  <pic:spPr bwMode="auto">
+                    <a:xfrm>
+                      <a:off x="0" y="0"/>
+                      <a:ext cx="6645910" cy="5135245"/>
+                    </a:xfrm>
+                    <a:prstGeom prst="rect">
+                      <a:avLst/>
+                    </a:prstGeom>
+                  </pic:spPr>
+                </pic:pic>
+              </a:graphicData>
+            </a:graphic>
+          </wp:anchor>
+        </w:drawing>
+      </w:r>
+    </w:p>
+    <w:p>
+      <w:pPr>
+        <w:pStyle w:val="Heading2"/>
+        <w:rPr>
+          <w:lang w:val="en-US"/>
+        </w:rPr>
+      </w:pPr>
+      <w:r>
+        <w:rPr>
+          <w:lang w:val="en-US" w:eastAsia="ru-RU" w:bidi="ar-SA"/>
+        </w:rPr>
+      </w:r>
+    </w:p>
+    <w:p>
+      <w:pPr>
+        <w:pStyle w:val="Heading2"/>
+        <w:rPr>
+          <w:lang w:val="en-US"/>
+        </w:rPr>
+      </w:pPr>
+      <w:r>
+        <w:rPr>
+          <w:lang w:val="en-US" w:eastAsia="ru-RU" w:bidi="ar-SA"/>
+        </w:rPr>
+      </w:r>
+    </w:p>
+    <w:p>
+      <w:pPr>
+        <w:pStyle w:val="Heading2"/>
+        <w:rPr>
+          <w:lang w:val="en-US"/>
+        </w:rPr>
+      </w:pPr>
+      <w:r>
+        <w:rPr>
+          <w:lang w:val="en-US" w:eastAsia="ru-RU" w:bidi="ar-SA"/>
+        </w:rPr>
+      </w:r>
+    </w:p>
+    <w:p>
+      <w:pPr>
+        <w:pStyle w:val="Heading2"/>
+        <w:rPr>
+          <w:lang w:val="en-US"/>
+        </w:rPr>
+      </w:pPr>
+      <w:r>
+        <w:rPr>
+          <w:lang w:val="en-US" w:eastAsia="ru-RU" w:bidi="ar-SA"/>
+        </w:rPr>
+      </w:r>
+    </w:p>
+    <w:p>
+      <w:pPr>
+        <w:pStyle w:val="Heading2"/>
+        <w:rPr>
+          <w:lang w:val="en-US"/>
+        </w:rPr>
+      </w:pPr>
+      <w:r>
+        <w:rPr>
+          <w:lang w:val="en-US" w:eastAsia="ru-RU" w:bidi="ar-SA"/>
+        </w:rPr>
+      </w:r>
+    </w:p>
+    <w:p>
+      <w:pPr>
+        <w:pStyle w:val="Heading2"/>
+        <w:rPr>
+          <w:lang w:val="en-US"/>
+        </w:rPr>
+      </w:pPr>
+      <w:r>
+        <w:rPr>
+          <w:lang w:val="en-US" w:eastAsia="ru-RU" w:bidi="ar-SA"/>
+        </w:rPr>
+      </w:r>
+    </w:p>
+    <w:p>
+      <w:pPr>
+        <w:pStyle w:val="Heading2"/>
+        <w:rPr>
+          <w:lang w:val="en-US"/>
+        </w:rPr>
+      </w:pPr>
+      <w:r>
+        <w:rPr>
+          <w:lang w:val="en-US" w:eastAsia="ru-RU" w:bidi="ar-SA"/>
+        </w:rPr>
+      </w:r>
+    </w:p>
+    <w:p>
+      <w:pPr>
+        <w:pStyle w:val="Heading2"/>
+        <w:rPr>
+          <w:lang w:val="en-US"/>
+        </w:rPr>
+      </w:pPr>
+      <w:r>
+        <w:rPr>
+          <w:lang w:val="en-US" w:eastAsia="ru-RU" w:bidi="ar-SA"/>
+        </w:rPr>
+      </w:r>
+    </w:p>
+    <w:p>
+      <w:pPr>
+        <w:pStyle w:val="Heading2"/>
+        <w:numPr>
+          <w:ilvl w:val="0"/>
+          <w:numId w:val="54"/>
+        </w:numPr>
+        <w:shd w:val="clear" w:color="auto" w:fill="333333"/>
+        <w:spacing w:before="280" w:after="280"/>
+        <w:ind w:left="360" w:hanging="0"/>
+        <w:jc w:val="center"/>
+        <w:rPr>
+          <w:rFonts w:ascii="Times New Roman" w:hAnsi="Times New Roman" w:eastAsia="Times New Roman" w:cs="Times New Roman"/>
+          <w:b/>
+          <w:b/>
+          <w:bCs/>
+          <w:color w:val="auto"/>
+          <w:kern w:val="0"/>
+          <w:sz w:val="36"/>
+          <w:szCs w:val="36"/>
+          <w:lang w:val="en-US" w:eastAsia="ru-RU" w:bidi="ar-SA"/>
+        </w:rPr>
+      </w:pPr>
+      <w:r>
+        <w:rPr>
+          <w:rFonts w:eastAsia="Times New Roman" w:cs="Times New Roman"/>
+          <w:b/>
+          <w:bCs/>
+          <w:color w:val="auto"/>
+          <w:kern w:val="0"/>
+          <w:sz w:val="36"/>
+          <w:szCs w:val="36"/>
+          <w:lang w:val="en-US" w:eastAsia="ru-RU" w:bidi="ar-SA"/>
         </w:rPr>
         <w:t>Appendix</w:t>
       </w:r>
@@ -5473,7 +6395,7 @@
           <w:lang w:val="en-US"/>
         </w:rPr>
         <w:drawing>
-          <wp:anchor behindDoc="0" distT="0" distB="0" distL="0" distR="0" simplePos="0" locked="0" layoutInCell="0" allowOverlap="1" relativeHeight="12">
+          <wp:anchor behindDoc="0" distT="0" distB="0" distL="0" distR="0" simplePos="0" locked="0" layoutInCell="0" allowOverlap="1" relativeHeight="15">
             <wp:simplePos x="0" y="0"/>
             <wp:positionH relativeFrom="column">
               <wp:align>center</wp:align>
@@ -5484,7 +6406,7 @@
             <wp:extent cx="6645910" cy="5443855"/>
             <wp:effectExtent l="0" t="0" r="0" b="0"/>
             <wp:wrapSquare wrapText="largest"/>
-            <wp:docPr id="3" name="Image1" descr=""/>
+            <wp:docPr id="6" name="Image1" descr=""/>
             <wp:cNvGraphicFramePr>
               <a:graphicFrameLocks xmlns:a="http://schemas.openxmlformats.org/drawingml/2006/main" noChangeAspect="1"/>
             </wp:cNvGraphicFramePr>
@@ -5492,13 +6414,13 @@
               <a:graphicData uri="http://schemas.openxmlformats.org/drawingml/2006/picture">
                 <pic:pic xmlns:pic="http://schemas.openxmlformats.org/drawingml/2006/picture">
                   <pic:nvPicPr>
-                    <pic:cNvPr id="3" name="Image1" descr=""/>
+                    <pic:cNvPr id="6" name="Image1" descr=""/>
                     <pic:cNvPicPr>
                       <a:picLocks noChangeAspect="1" noChangeArrowheads="1"/>
                     </pic:cNvPicPr>
                   </pic:nvPicPr>
                   <pic:blipFill>
-                    <a:blip r:embed="rId2"/>
+                    <a:blip r:embed="rId5"/>
                     <a:stretch>
                       <a:fillRect/>
                     </a:stretch>
@@ -5745,21 +6667,7 @@
           <w:shd w:fill="FF4000" w:val="clear"/>
           <w:lang w:val="en-US"/>
         </w:rPr>
-        <w:t>(Joshua Hi</w:t>
-      </w:r>
-      <w:r>
-        <w:rPr>
-          <w:shd w:fill="FF4000" w:val="clear"/>
-          <w:lang w:val="en-US"/>
-        </w:rPr>
-        <w:t>nojo</w:t>
-      </w:r>
-      <w:r>
-        <w:rPr>
-          <w:shd w:fill="FF4000" w:val="clear"/>
-          <w:lang w:val="en-US"/>
-        </w:rPr>
-        <w:t>)</w:t>
+        <w:t>(Joshua Hinojo)</w:t>
       </w:r>
     </w:p>
     <w:p>
@@ -7007,7 +7915,7 @@
       </w:r>
     </w:p>
     <w:sectPr>
-      <w:footerReference w:type="default" r:id="rId3"/>
+      <w:footerReference w:type="default" r:id="rId6"/>
       <w:type w:val="nextPage"/>
       <w:pgSz w:w="11906" w:h="16838"/>
       <w:pgMar w:left="720" w:right="720" w:header="0" w:top="720" w:footer="720" w:bottom="777" w:gutter="0"/>
@@ -7039,7 +7947,7 @@
       <mc:AlternateContent>
         <mc:Choice Requires="wps">
           <w:drawing>
-            <wp:anchor behindDoc="1" distT="0" distB="0" distL="0" distR="0" simplePos="0" locked="0" layoutInCell="0" allowOverlap="1" relativeHeight="10" wp14:anchorId="660929A7">
+            <wp:anchor behindDoc="1" distT="0" distB="0" distL="0" distR="0" simplePos="0" locked="0" layoutInCell="0" allowOverlap="1" relativeHeight="13" wp14:anchorId="660929A7">
               <wp:simplePos x="0" y="0"/>
               <wp:positionH relativeFrom="margin">
                 <wp:align>right</wp:align>
@@ -7047,10 +7955,10 @@
               <wp:positionV relativeFrom="paragraph">
                 <wp:posOffset>635</wp:posOffset>
               </wp:positionV>
-              <wp:extent cx="80010" cy="349885"/>
+              <wp:extent cx="80645" cy="349885"/>
               <wp:effectExtent l="0" t="0" r="0" b="0"/>
               <wp:wrapSquare wrapText="bothSides"/>
-              <wp:docPr id="4" name="Frame1"/>
+              <wp:docPr id="7" name="Frame1"/>
               <a:graphic xmlns:a="http://schemas.openxmlformats.org/drawingml/2006/main">
                 <a:graphicData uri="http://schemas.microsoft.com/office/word/2010/wordprocessingShape">
                   <wps:wsp>
@@ -7058,7 +7966,7 @@
                     <wps:spPr>
                       <a:xfrm>
                         <a:off x="0" y="0"/>
-                        <a:ext cx="79200" cy="349200"/>
+                        <a:ext cx="79920" cy="349200"/>
                       </a:xfrm>
                       <a:prstGeom prst="rect">
                         <a:avLst/>
@@ -7132,7 +8040,7 @@
         </mc:Choice>
         <mc:Fallback>
           <w:pict>
-            <v:rect id="shape_0" ID="Frame1" stroked="f" style="position:absolute;margin-left:517pt;margin-top:0.05pt;width:6.2pt;height:27.45pt;mso-wrap-style:square;v-text-anchor:top;mso-position-horizontal:right;mso-position-horizontal-relative:margin" wp14:anchorId="660929A7">
+            <v:rect id="shape_0" ID="Frame1" stroked="f" style="position:absolute;margin-left:516.95pt;margin-top:0.05pt;width:6.25pt;height:27.45pt;mso-wrap-style:square;v-text-anchor:top;mso-position-horizontal:right;mso-position-horizontal-relative:margin" wp14:anchorId="660929A7">
               <v:fill o:detectmouseclick="t" on="false"/>
               <v:stroke color="#3465a4" joinstyle="round" endcap="flat"/>
               <v:textbox>
@@ -11373,6 +12281,12 @@
     <w:abstractNumId w:val="7"/>
   </w:num>
   <w:num w:numId="52">
+    <w:abstractNumId w:val="7"/>
+  </w:num>
+  <w:num w:numId="53">
+    <w:abstractNumId w:val="7"/>
+  </w:num>
+  <w:num w:numId="54">
     <w:abstractNumId w:val="7"/>
   </w:num>
 </w:numbering>
@@ -12256,7 +13170,7 @@
     <w:qFormat/>
     <w:rsid w:val="00062829"/>
     <w:pPr>
-      <w:overflowPunct w:val="false"/>
+      <w:overflowPunct w:val="true"/>
       <w:spacing w:before="0" w:after="120"/>
       <w:jc w:val="both"/>
       <w:textAlignment w:val="baseline"/>

</xml_diff>